<commit_message>
finish tabla de trasabilidad
</commit_message>
<xml_diff>
--- a/CafeteriaAlonso/docs/Identificacion problema y esp requerimientos cafe don alonso.docx
+++ b/CafeteriaAlonso/docs/Identificacion problema y esp requerimientos cafe don alonso.docx
@@ -300,7 +300,6 @@
             <w:r>
               <w:rPr>
                 <w:rFonts w:ascii="Arial" w:hAnsi="Arial" w:cs="Arial"/>
-                <w:color w:val="000000"/>
                 <w:sz w:val="22"/>
                 <w:szCs w:val="22"/>
                 <w:lang w:val="es-MX"/>
@@ -318,7 +317,6 @@
           </w:p>
           <w:p>
             <w:pPr>
-              <w:spacing w:after="0" w:line="240" w:lineRule="auto"/>
               <w:jc w:val="both"/>
               <w:cnfStyle w:val="000000000000" w:firstRow="0" w:lastRow="0" w:firstColumn="0" w:lastColumn="0" w:oddVBand="0" w:evenVBand="0" w:oddHBand="0" w:evenHBand="0" w:firstRowFirstColumn="0" w:firstRowLastColumn="0" w:lastRowFirstColumn="0" w:lastRowLastColumn="0"/>
               <w:rPr>
@@ -328,7 +326,6 @@
             <w:r>
               <w:rPr>
                 <w:rFonts w:ascii="Arial" w:hAnsi="Arial" w:cs="Arial"/>
-                <w:color w:val="000000"/>
                 <w:sz w:val="22"/>
                 <w:szCs w:val="22"/>
                 <w:lang w:val="es-MX"/>
@@ -346,7 +343,6 @@
           </w:p>
           <w:p>
             <w:pPr>
-              <w:spacing w:after="0" w:line="240" w:lineRule="auto"/>
               <w:cnfStyle w:val="000000000000" w:firstRow="0" w:lastRow="0" w:firstColumn="0" w:lastColumn="0" w:oddVBand="0" w:evenVBand="0" w:oddHBand="0" w:evenHBand="0" w:firstRowFirstColumn="0" w:firstRowLastColumn="0" w:lastRowFirstColumn="0" w:lastRowLastColumn="0"/>
               <w:rPr>
                 <w:lang w:val="es-MX"/>
@@ -355,7 +351,6 @@
             <w:r>
               <w:rPr>
                 <w:rFonts w:ascii="Arial" w:hAnsi="Arial" w:cs="Arial"/>
-                <w:color w:val="000000"/>
                 <w:sz w:val="22"/>
                 <w:szCs w:val="22"/>
                 <w:lang w:val="es-MX"/>
@@ -501,15 +496,7 @@
                 <w:sz w:val="22"/>
                 <w:szCs w:val="22"/>
               </w:rPr>
-              <w:t>o</w:t>
-            </w:r>
-            <w:r>
-              <w:rPr>
-                <w:rFonts w:ascii="Arial" w:hAnsi="Arial" w:cs="Arial"/>
-                <w:sz w:val="22"/>
-                <w:szCs w:val="22"/>
-              </w:rPr>
-              <w:t xml:space="preserve">rganizar la </w:t>
+              <w:t xml:space="preserve">organizar la </w:t>
             </w:r>
             <w:r>
               <w:rPr>
@@ -552,15 +539,7 @@
                 <w:sz w:val="22"/>
                 <w:szCs w:val="22"/>
               </w:rPr>
-              <w:t>mostrar</w:t>
-            </w:r>
-            <w:r>
-              <w:rPr>
-                <w:rFonts w:ascii="Arial" w:hAnsi="Arial" w:cs="Arial"/>
-                <w:sz w:val="22"/>
-                <w:szCs w:val="22"/>
-              </w:rPr>
-              <w:t xml:space="preserve"> al usuario el precio total del pedido.</w:t>
+              <w:t>mostrar al usuario el precio total del pedido.</w:t>
             </w:r>
           </w:p>
           <w:p>
@@ -734,15 +713,7 @@
                 <w:sz w:val="20"/>
                 <w:szCs w:val="20"/>
               </w:rPr>
-              <w:t xml:space="preserve"> </w:t>
-            </w:r>
-            <w:r>
-              <w:rPr>
-                <w:rFonts w:ascii="Arial" w:eastAsia="Arial" w:hAnsi="Arial" w:cs="Arial"/>
-                <w:sz w:val="20"/>
-                <w:szCs w:val="20"/>
-              </w:rPr>
-              <w:t>permitir la selección de bebidas</w:t>
+              <w:t xml:space="preserve"> permitir la selección de bebidas</w:t>
             </w:r>
             <w:r>
               <w:rPr>
@@ -1000,7 +971,6 @@
                 <w:szCs w:val="20"/>
               </w:rPr>
             </w:pPr>
-            <w:proofErr w:type="spellStart"/>
             <w:r>
               <w:rPr>
                 <w:rFonts w:ascii="Arial" w:eastAsia="Arial" w:hAnsi="Arial" w:cs="Arial"/>
@@ -1009,7 +979,6 @@
               </w:rPr>
               <w:t>int</w:t>
             </w:r>
-            <w:proofErr w:type="spellEnd"/>
           </w:p>
         </w:tc>
         <w:tc>
@@ -1753,49 +1722,15 @@
                 <w:sz w:val="18"/>
                 <w:szCs w:val="18"/>
               </w:rPr>
-              <w:t>[RF</w:t>
-            </w:r>
-            <w:r>
-              <w:rPr>
-                <w:rFonts w:ascii="Arial" w:eastAsia="Arial" w:hAnsi="Arial" w:cs="Arial"/>
-                <w:i/>
-                <w:sz w:val="18"/>
-                <w:szCs w:val="18"/>
-              </w:rPr>
-              <w:t>2</w:t>
-            </w:r>
-            <w:r>
-              <w:rPr>
-                <w:rFonts w:ascii="Arial" w:eastAsia="Arial" w:hAnsi="Arial" w:cs="Arial"/>
-                <w:i/>
-                <w:sz w:val="18"/>
-                <w:szCs w:val="18"/>
-              </w:rPr>
-              <w:t>-</w:t>
-            </w:r>
-            <w:r>
-              <w:rPr>
-                <w:rFonts w:ascii="Arial" w:eastAsia="Arial" w:hAnsi="Arial" w:cs="Arial"/>
-                <w:sz w:val="20"/>
-                <w:szCs w:val="20"/>
-              </w:rPr>
-              <w:t xml:space="preserve"> </w:t>
-            </w:r>
-            <w:r>
-              <w:rPr>
-                <w:rFonts w:ascii="Arial" w:eastAsia="Arial" w:hAnsi="Arial" w:cs="Arial"/>
-                <w:sz w:val="20"/>
-                <w:szCs w:val="20"/>
-              </w:rPr>
-              <w:t xml:space="preserve">ordenar </w:t>
-            </w:r>
-            <w:r>
-              <w:rPr>
-                <w:rFonts w:ascii="Arial" w:eastAsia="Arial" w:hAnsi="Arial" w:cs="Arial"/>
-                <w:sz w:val="20"/>
-                <w:szCs w:val="20"/>
-              </w:rPr>
-              <w:t>de bebidas</w:t>
+              <w:t>[RF2-</w:t>
+            </w:r>
+            <w:r>
+              <w:rPr>
+                <w:rFonts w:ascii="Arial" w:eastAsia="Arial" w:hAnsi="Arial" w:cs="Arial"/>
+                <w:sz w:val="20"/>
+                <w:szCs w:val="20"/>
+              </w:rPr>
+              <w:t xml:space="preserve"> ordenar de bebidas</w:t>
             </w:r>
             <w:r>
               <w:rPr>
@@ -2074,18 +2009,8 @@
                 <w:sz w:val="20"/>
                 <w:szCs w:val="20"/>
               </w:rPr>
-              <w:t xml:space="preserve">Seleccionar </w:t>
-            </w:r>
-            <w:proofErr w:type="spellStart"/>
-            <w:r>
-              <w:rPr>
-                <w:rFonts w:ascii="Arial" w:eastAsia="Arial" w:hAnsi="Arial" w:cs="Arial"/>
-                <w:sz w:val="20"/>
-                <w:szCs w:val="20"/>
-              </w:rPr>
-              <w:t>cafe</w:t>
-            </w:r>
-            <w:proofErr w:type="spellEnd"/>
+              <w:t>Seleccionar cafe</w:t>
+            </w:r>
           </w:p>
         </w:tc>
         <w:tc>
@@ -2103,7 +2028,6 @@
                 <w:szCs w:val="20"/>
               </w:rPr>
             </w:pPr>
-            <w:proofErr w:type="spellStart"/>
             <w:r>
               <w:rPr>
                 <w:rFonts w:ascii="Arial" w:eastAsia="Arial" w:hAnsi="Arial" w:cs="Arial"/>
@@ -2112,7 +2036,6 @@
               </w:rPr>
               <w:t>string</w:t>
             </w:r>
-            <w:proofErr w:type="spellEnd"/>
           </w:p>
         </w:tc>
         <w:tc>
@@ -2211,7 +2134,6 @@
                 <w:szCs w:val="20"/>
               </w:rPr>
             </w:pPr>
-            <w:proofErr w:type="spellStart"/>
             <w:r>
               <w:rPr>
                 <w:rFonts w:ascii="Arial" w:eastAsia="Arial" w:hAnsi="Arial" w:cs="Arial"/>
@@ -2220,7 +2142,6 @@
               </w:rPr>
               <w:t>string</w:t>
             </w:r>
-            <w:proofErr w:type="spellEnd"/>
           </w:p>
         </w:tc>
         <w:tc>
@@ -2298,18 +2219,8 @@
                 <w:sz w:val="20"/>
                 <w:szCs w:val="20"/>
               </w:rPr>
-              <w:t xml:space="preserve">Nivel de </w:t>
-            </w:r>
-            <w:proofErr w:type="spellStart"/>
-            <w:r>
-              <w:rPr>
-                <w:rFonts w:ascii="Arial" w:eastAsia="Arial" w:hAnsi="Arial" w:cs="Arial"/>
-                <w:sz w:val="20"/>
-                <w:szCs w:val="20"/>
-              </w:rPr>
-              <w:t>azucar</w:t>
-            </w:r>
-            <w:proofErr w:type="spellEnd"/>
+              <w:t>Nivel de azucar</w:t>
+            </w:r>
           </w:p>
         </w:tc>
         <w:tc>
@@ -2327,7 +2238,6 @@
                 <w:szCs w:val="20"/>
               </w:rPr>
             </w:pPr>
-            <w:proofErr w:type="spellStart"/>
             <w:r>
               <w:rPr>
                 <w:rFonts w:ascii="Arial" w:eastAsia="Arial" w:hAnsi="Arial" w:cs="Arial"/>
@@ -2336,7 +2246,6 @@
               </w:rPr>
               <w:t>string</w:t>
             </w:r>
-            <w:proofErr w:type="spellEnd"/>
           </w:p>
         </w:tc>
         <w:tc>
@@ -2434,7 +2343,6 @@
                 <w:szCs w:val="20"/>
               </w:rPr>
             </w:pPr>
-            <w:proofErr w:type="spellStart"/>
             <w:r>
               <w:rPr>
                 <w:rFonts w:ascii="Arial" w:eastAsia="Arial" w:hAnsi="Arial" w:cs="Arial"/>
@@ -2443,7 +2351,6 @@
               </w:rPr>
               <w:t>bool</w:t>
             </w:r>
-            <w:proofErr w:type="spellEnd"/>
           </w:p>
         </w:tc>
         <w:tc>
@@ -2519,33 +2426,7 @@
                 <w:sz w:val="20"/>
                 <w:szCs w:val="20"/>
               </w:rPr>
-              <w:t>Guarda</w:t>
-            </w:r>
-            <w:r>
-              <w:rPr>
-                <w:rFonts w:ascii="Arial" w:eastAsia="Arial" w:hAnsi="Arial" w:cs="Arial"/>
-                <w:sz w:val="20"/>
-                <w:szCs w:val="20"/>
-              </w:rPr>
-              <w:t xml:space="preserve">n los </w:t>
-            </w:r>
-            <w:proofErr w:type="spellStart"/>
-            <w:r>
-              <w:rPr>
-                <w:rFonts w:ascii="Arial" w:eastAsia="Arial" w:hAnsi="Arial" w:cs="Arial"/>
-                <w:sz w:val="20"/>
-                <w:szCs w:val="20"/>
-              </w:rPr>
-              <w:t>datros</w:t>
-            </w:r>
-            <w:proofErr w:type="spellEnd"/>
-            <w:r>
-              <w:rPr>
-                <w:rFonts w:ascii="Arial" w:eastAsia="Arial" w:hAnsi="Arial" w:cs="Arial"/>
-                <w:sz w:val="20"/>
-                <w:szCs w:val="20"/>
-              </w:rPr>
-              <w:t xml:space="preserve"> de cada bebida con su debido ordenamiento</w:t>
+              <w:t>Guardan los datros de cada bebida con su debido ordenamiento</w:t>
             </w:r>
           </w:p>
         </w:tc>
@@ -3133,25 +3014,7 @@
                 <w:sz w:val="18"/>
                 <w:szCs w:val="18"/>
               </w:rPr>
-              <w:t>[RF</w:t>
-            </w:r>
-            <w:r>
-              <w:rPr>
-                <w:rFonts w:ascii="Arial" w:eastAsia="Arial" w:hAnsi="Arial" w:cs="Arial"/>
-                <w:i/>
-                <w:sz w:val="18"/>
-                <w:szCs w:val="18"/>
-              </w:rPr>
-              <w:t>3- mostrar a l usuario el precio total del pedido</w:t>
-            </w:r>
-            <w:r>
-              <w:rPr>
-                <w:rFonts w:ascii="Arial" w:eastAsia="Arial" w:hAnsi="Arial" w:cs="Arial"/>
-                <w:i/>
-                <w:sz w:val="18"/>
-                <w:szCs w:val="18"/>
-              </w:rPr>
-              <w:t>]</w:t>
+              <w:t>[RF3- mostrar a l usuario el precio total del pedido]</w:t>
             </w:r>
           </w:p>
         </w:tc>
@@ -3526,20 +3389,19 @@
           </w:tcPr>
           <w:p>
             <w:pPr>
-              <w:jc w:val="center"/>
-              <w:rPr>
-                <w:rFonts w:ascii="Arial" w:eastAsia="Arial" w:hAnsi="Arial" w:cs="Arial"/>
-                <w:sz w:val="20"/>
-                <w:szCs w:val="20"/>
-              </w:rPr>
-            </w:pPr>
-            <w:r>
-              <w:rPr>
-                <w:rFonts w:ascii="Arial" w:eastAsia="Arial" w:hAnsi="Arial" w:cs="Arial"/>
-                <w:sz w:val="20"/>
-                <w:szCs w:val="20"/>
-              </w:rPr>
-              <w:t>Guardar bebidas</w:t>
+              <w:rPr>
+                <w:rFonts w:ascii="Arial" w:eastAsia="Arial" w:hAnsi="Arial" w:cs="Arial"/>
+                <w:sz w:val="20"/>
+                <w:szCs w:val="20"/>
+              </w:rPr>
+            </w:pPr>
+            <w:r>
+              <w:rPr>
+                <w:rFonts w:ascii="Arial" w:eastAsia="Arial" w:hAnsi="Arial" w:cs="Arial"/>
+                <w:sz w:val="20"/>
+                <w:szCs w:val="20"/>
+              </w:rPr>
+              <w:t>Mostrar precio total bebida</w:t>
             </w:r>
           </w:p>
         </w:tc>
@@ -3722,7 +3584,6 @@
                 <w:szCs w:val="20"/>
               </w:rPr>
             </w:pPr>
-            <w:proofErr w:type="spellStart"/>
             <w:r>
               <w:rPr>
                 <w:rFonts w:ascii="Arial" w:eastAsia="Arial" w:hAnsi="Arial" w:cs="Arial"/>
@@ -3731,7 +3592,6 @@
               </w:rPr>
               <w:t>Double</w:t>
             </w:r>
-            <w:proofErr w:type="spellEnd"/>
           </w:p>
         </w:tc>
         <w:tc>

</xml_diff>